<commit_message>
Created first drafts of the cumulative pine kill, mean winter low, and sd winter low temperatures.
</commit_message>
<xml_diff>
--- a/figure_requests.docx
+++ b/figure_requests.docx
@@ -3,316 +3,311 @@
 <w:document xmlns:wpc="http://schemas.microsoft.com/office/word/2010/wordprocessingCanvas" xmlns:cx="http://schemas.microsoft.com/office/drawing/2014/chartex" xmlns:cx1="http://schemas.microsoft.com/office/drawing/2015/9/8/chartex" xmlns:cx2="http://schemas.microsoft.com/office/drawing/2015/10/21/chartex" xmlns:cx3="http://schemas.microsoft.com/office/drawing/2016/5/9/chartex" xmlns:cx4="http://schemas.microsoft.com/office/drawing/2016/5/10/chartex" xmlns:cx5="http://schemas.microsoft.com/office/drawing/2016/5/11/chartex" xmlns:cx6="http://schemas.microsoft.com/office/drawing/2016/5/12/chartex" xmlns:cx7="http://schemas.microsoft.com/office/drawing/2016/5/13/chartex" xmlns:cx8="http://schemas.microsoft.com/office/drawing/2016/5/14/chartex" xmlns:mc="http://schemas.openxmlformats.org/markup-compatibility/2006" xmlns:aink="http://schemas.microsoft.com/office/drawing/2016/ink" xmlns:am3d="http://schemas.microsoft.com/office/drawing/2017/model3d" xmlns:o="urn:schemas-microsoft-com:office:office" xmlns:r="http://schemas.openxmlformats.org/officeDocument/2006/relationships" xmlns:m="http://schemas.openxmlformats.org/officeDocument/2006/math" xmlns:v="urn:schemas-microsoft-com:vml" xmlns:wp14="http://schemas.microsoft.com/office/word/2010/wordprocessingDrawing" xmlns:wp="http://schemas.openxmlformats.org/drawingml/2006/wordprocessingDrawing" xmlns:w10="urn:schemas-microsoft-com:office:word" xmlns:w="http://schemas.openxmlformats.org/wordprocessingml/2006/main" xmlns:w14="http://schemas.microsoft.com/office/word/2010/wordml" xmlns:w15="http://schemas.microsoft.com/office/word/2012/wordml" xmlns:w16cid="http://schemas.microsoft.com/office/word/2016/wordml/cid" xmlns:w16se="http://schemas.microsoft.com/office/word/2015/wordml/symex" xmlns:wpg="http://schemas.microsoft.com/office/word/2010/wordprocessingGroup" xmlns:wpi="http://schemas.microsoft.com/office/word/2010/wordprocessingInk" xmlns:wne="http://schemas.microsoft.com/office/word/2006/wordml" xmlns:wps="http://schemas.microsoft.com/office/word/2010/wordprocessingShape" mc:Ignorable="w14 w15 w16se w16cid wp14">
   <w:body>
     <w:p>
+      <w:r>
+        <w:t>1. Four panels in one figure, each with a different map:</w:t>
+      </w:r>
+    </w:p>
+    <w:p>
+      <w:pPr>
+        <w:spacing w:after="0" w:line="240" w:lineRule="auto"/>
+        <w:rPr>
+          <w:rFonts w:ascii="Times New Roman" w:eastAsia="Times New Roman" w:hAnsi="Times New Roman" w:cs="Times New Roman"/>
+          <w:sz w:val="24"/>
+          <w:szCs w:val="24"/>
+        </w:rPr>
+      </w:pPr>
+    </w:p>
+    <w:p>
+      <w:pPr>
+        <w:numPr>
+          <w:ilvl w:val="0"/>
+          <w:numId w:val="1"/>
+        </w:numPr>
+        <w:spacing w:before="100" w:beforeAutospacing="1" w:after="100" w:afterAutospacing="1" w:line="240" w:lineRule="auto"/>
+        <w:rPr>
+          <w:rFonts w:ascii="Times New Roman" w:eastAsia="Times New Roman" w:hAnsi="Times New Roman" w:cs="Times New Roman"/>
+          <w:sz w:val="24"/>
+          <w:szCs w:val="24"/>
+        </w:rPr>
+      </w:pPr>
+      <w:r>
+        <w:rPr>
+          <w:rFonts w:ascii="Times New Roman" w:eastAsia="Times New Roman" w:hAnsi="Times New Roman" w:cs="Times New Roman"/>
+          <w:sz w:val="24"/>
+          <w:szCs w:val="24"/>
+        </w:rPr>
+        <w:t>Western U.S. with total beetle occurrence</w:t>
+      </w:r>
+    </w:p>
+    <w:p>
+      <w:pPr>
+        <w:numPr>
+          <w:ilvl w:val="1"/>
+          <w:numId w:val="1"/>
+        </w:numPr>
+        <w:spacing w:before="100" w:beforeAutospacing="1" w:after="100" w:afterAutospacing="1" w:line="240" w:lineRule="auto"/>
+        <w:rPr>
+          <w:rFonts w:ascii="Times New Roman" w:eastAsia="Times New Roman" w:hAnsi="Times New Roman" w:cs="Times New Roman"/>
+          <w:sz w:val="24"/>
+          <w:szCs w:val="24"/>
+          <w:highlight w:val="yellow"/>
+        </w:rPr>
+      </w:pPr>
+      <w:r>
+        <w:rPr>
+          <w:rFonts w:ascii="Times New Roman" w:eastAsia="Times New Roman" w:hAnsi="Times New Roman" w:cs="Times New Roman"/>
+          <w:sz w:val="24"/>
+          <w:szCs w:val="24"/>
+          <w:highlight w:val="yellow"/>
+        </w:rPr>
+        <w:t xml:space="preserve">Total pine </w:t>
+      </w:r>
+      <w:proofErr w:type="gramStart"/>
+      <w:r>
+        <w:rPr>
+          <w:rFonts w:ascii="Times New Roman" w:eastAsia="Times New Roman" w:hAnsi="Times New Roman" w:cs="Times New Roman"/>
+          <w:sz w:val="24"/>
+          <w:szCs w:val="24"/>
+          <w:highlight w:val="yellow"/>
+        </w:rPr>
+        <w:t>kill</w:t>
+      </w:r>
+      <w:proofErr w:type="gramEnd"/>
+      <w:r>
+        <w:rPr>
+          <w:rFonts w:ascii="Times New Roman" w:eastAsia="Times New Roman" w:hAnsi="Times New Roman" w:cs="Times New Roman"/>
+          <w:sz w:val="24"/>
+          <w:szCs w:val="24"/>
+          <w:highlight w:val="yellow"/>
+        </w:rPr>
+        <w:t xml:space="preserve"> </w:t>
+      </w:r>
+      <w:proofErr w:type="spellStart"/>
+      <w:r>
+        <w:rPr>
+          <w:rFonts w:ascii="Times New Roman" w:eastAsia="Times New Roman" w:hAnsi="Times New Roman" w:cs="Times New Roman"/>
+          <w:sz w:val="24"/>
+          <w:szCs w:val="24"/>
+          <w:highlight w:val="yellow"/>
+        </w:rPr>
+        <w:t>over all</w:t>
+      </w:r>
+      <w:proofErr w:type="spellEnd"/>
+      <w:r>
+        <w:rPr>
+          <w:rFonts w:ascii="Times New Roman" w:eastAsia="Times New Roman" w:hAnsi="Times New Roman" w:cs="Times New Roman"/>
+          <w:sz w:val="24"/>
+          <w:szCs w:val="24"/>
+          <w:highlight w:val="yellow"/>
+        </w:rPr>
+        <w:t xml:space="preserve"> years?</w:t>
+      </w:r>
+    </w:p>
+    <w:p>
+      <w:pPr>
+        <w:numPr>
+          <w:ilvl w:val="1"/>
+          <w:numId w:val="1"/>
+        </w:numPr>
+        <w:spacing w:before="100" w:beforeAutospacing="1" w:after="100" w:afterAutospacing="1" w:line="240" w:lineRule="auto"/>
+        <w:rPr>
+          <w:rFonts w:ascii="Times New Roman" w:eastAsia="Times New Roman" w:hAnsi="Times New Roman" w:cs="Times New Roman"/>
+          <w:sz w:val="24"/>
+          <w:szCs w:val="24"/>
+          <w:highlight w:val="yellow"/>
+        </w:rPr>
+      </w:pPr>
+    </w:p>
+    <w:p>
+      <w:pPr>
+        <w:numPr>
+          <w:ilvl w:val="0"/>
+          <w:numId w:val="1"/>
+        </w:numPr>
+        <w:spacing w:before="100" w:beforeAutospacing="1" w:after="100" w:afterAutospacing="1" w:line="240" w:lineRule="auto"/>
+        <w:rPr>
+          <w:rFonts w:ascii="Times New Roman" w:eastAsia="Times New Roman" w:hAnsi="Times New Roman" w:cs="Times New Roman"/>
+          <w:sz w:val="24"/>
+          <w:szCs w:val="24"/>
+        </w:rPr>
+      </w:pPr>
+      <w:r>
+        <w:rPr>
+          <w:rFonts w:ascii="Times New Roman" w:eastAsia="Times New Roman" w:hAnsi="Times New Roman" w:cs="Times New Roman"/>
+          <w:sz w:val="24"/>
+          <w:szCs w:val="24"/>
+        </w:rPr>
+        <w:t>Western U.S. with average temperature spanning duration of years used in study (199? - 201?)</w:t>
+      </w:r>
+    </w:p>
+    <w:p>
+      <w:pPr>
+        <w:numPr>
+          <w:ilvl w:val="1"/>
+          <w:numId w:val="1"/>
+        </w:numPr>
+        <w:spacing w:before="100" w:beforeAutospacing="1" w:after="100" w:afterAutospacing="1" w:line="240" w:lineRule="auto"/>
+        <w:rPr>
+          <w:rFonts w:ascii="Times New Roman" w:eastAsia="Times New Roman" w:hAnsi="Times New Roman" w:cs="Times New Roman"/>
+          <w:sz w:val="24"/>
+          <w:szCs w:val="24"/>
+        </w:rPr>
+      </w:pPr>
+      <w:r>
+        <w:rPr>
+          <w:rFonts w:ascii="Times New Roman" w:eastAsia="Times New Roman" w:hAnsi="Times New Roman" w:cs="Times New Roman"/>
+          <w:sz w:val="24"/>
+          <w:szCs w:val="24"/>
+          <w:highlight w:val="yellow"/>
+        </w:rPr>
+        <w:t xml:space="preserve">Average annual temperature, average winter low, high, </w:t>
+      </w:r>
+      <w:proofErr w:type="gramStart"/>
+      <w:r>
+        <w:rPr>
+          <w:rFonts w:ascii="Times New Roman" w:eastAsia="Times New Roman" w:hAnsi="Times New Roman" w:cs="Times New Roman"/>
+          <w:sz w:val="24"/>
+          <w:szCs w:val="24"/>
+          <w:highlight w:val="yellow"/>
+        </w:rPr>
+        <w:t>… ?</w:t>
+      </w:r>
+      <w:proofErr w:type="gramEnd"/>
+    </w:p>
+    <w:p>
+      <w:pPr>
+        <w:numPr>
+          <w:ilvl w:val="2"/>
+          <w:numId w:val="1"/>
+        </w:numPr>
+        <w:spacing w:before="100" w:beforeAutospacing="1" w:after="100" w:afterAutospacing="1" w:line="240" w:lineRule="auto"/>
+        <w:rPr>
+          <w:rFonts w:ascii="Times New Roman" w:eastAsia="Times New Roman" w:hAnsi="Times New Roman" w:cs="Times New Roman"/>
+          <w:sz w:val="24"/>
+          <w:szCs w:val="24"/>
+        </w:rPr>
+      </w:pPr>
+      <w:r>
+        <w:rPr>
+          <w:rFonts w:ascii="Times New Roman" w:eastAsia="Times New Roman" w:hAnsi="Times New Roman" w:cs="Times New Roman"/>
+          <w:sz w:val="24"/>
+          <w:szCs w:val="24"/>
+        </w:rPr>
+        <w:t>Avg winter</w:t>
+      </w:r>
+    </w:p>
+    <w:p>
+      <w:pPr>
+        <w:numPr>
+          <w:ilvl w:val="0"/>
+          <w:numId w:val="1"/>
+        </w:numPr>
+        <w:spacing w:before="100" w:beforeAutospacing="1" w:after="100" w:afterAutospacing="1" w:line="240" w:lineRule="auto"/>
+        <w:rPr>
+          <w:rFonts w:ascii="Times New Roman" w:eastAsia="Times New Roman" w:hAnsi="Times New Roman" w:cs="Times New Roman"/>
+          <w:sz w:val="24"/>
+          <w:szCs w:val="24"/>
+        </w:rPr>
+      </w:pPr>
+      <w:r>
+        <w:rPr>
+          <w:rFonts w:ascii="Times New Roman" w:eastAsia="Times New Roman" w:hAnsi="Times New Roman" w:cs="Times New Roman"/>
+          <w:sz w:val="24"/>
+          <w:szCs w:val="24"/>
+        </w:rPr>
+        <w:t>Western U.S. with standard deviation of temperature spanning duration of years used in study </w:t>
+      </w:r>
+    </w:p>
+    <w:p>
+      <w:pPr>
+        <w:numPr>
+          <w:ilvl w:val="1"/>
+          <w:numId w:val="1"/>
+        </w:numPr>
+        <w:spacing w:before="100" w:beforeAutospacing="1" w:after="100" w:afterAutospacing="1" w:line="240" w:lineRule="auto"/>
+        <w:rPr>
+          <w:rFonts w:ascii="Times New Roman" w:eastAsia="Times New Roman" w:hAnsi="Times New Roman" w:cs="Times New Roman"/>
+          <w:sz w:val="24"/>
+          <w:szCs w:val="24"/>
+          <w:highlight w:val="yellow"/>
+        </w:rPr>
+      </w:pPr>
+      <w:r>
+        <w:rPr>
+          <w:rFonts w:ascii="Times New Roman" w:eastAsia="Times New Roman" w:hAnsi="Times New Roman" w:cs="Times New Roman"/>
+          <w:sz w:val="24"/>
+          <w:szCs w:val="24"/>
+          <w:highlight w:val="yellow"/>
+        </w:rPr>
+        <w:t>Same question</w:t>
+      </w:r>
+    </w:p>
+    <w:p>
+      <w:pPr>
+        <w:numPr>
+          <w:ilvl w:val="0"/>
+          <w:numId w:val="1"/>
+        </w:numPr>
+        <w:spacing w:before="100" w:beforeAutospacing="1" w:after="100" w:afterAutospacing="1" w:line="240" w:lineRule="auto"/>
+        <w:rPr>
+          <w:rFonts w:ascii="Times New Roman" w:eastAsia="Times New Roman" w:hAnsi="Times New Roman" w:cs="Times New Roman"/>
+          <w:sz w:val="24"/>
+          <w:szCs w:val="24"/>
+        </w:rPr>
+      </w:pPr>
+      <w:r>
+        <w:rPr>
+          <w:rFonts w:ascii="Times New Roman" w:eastAsia="Times New Roman" w:hAnsi="Times New Roman" w:cs="Times New Roman"/>
+          <w:sz w:val="24"/>
+          <w:szCs w:val="24"/>
+        </w:rPr>
+        <w:t xml:space="preserve">Western U.S. with total temperature change spanning duration of years used in study  </w:t>
+      </w:r>
+    </w:p>
+    <w:p>
+      <w:pPr>
+        <w:numPr>
+          <w:ilvl w:val="1"/>
+          <w:numId w:val="1"/>
+        </w:numPr>
+        <w:spacing w:before="100" w:beforeAutospacing="1" w:after="100" w:afterAutospacing="1" w:line="240" w:lineRule="auto"/>
+        <w:rPr>
+          <w:rFonts w:ascii="Times New Roman" w:eastAsia="Times New Roman" w:hAnsi="Times New Roman" w:cs="Times New Roman"/>
+          <w:sz w:val="24"/>
+          <w:szCs w:val="24"/>
+          <w:highlight w:val="yellow"/>
+        </w:rPr>
+      </w:pPr>
+      <w:r>
+        <w:rPr>
+          <w:rFonts w:ascii="Times New Roman" w:eastAsia="Times New Roman" w:hAnsi="Times New Roman" w:cs="Times New Roman"/>
+          <w:sz w:val="24"/>
+          <w:szCs w:val="24"/>
+          <w:highlight w:val="yellow"/>
+        </w:rPr>
+        <w:t>Difference in temps from 1980 to 2016?</w:t>
+      </w:r>
+    </w:p>
+    <w:p>
+      <w:pPr>
+        <w:rPr>
+          <w:rFonts w:ascii="Times New Roman" w:eastAsia="Times New Roman" w:hAnsi="Times New Roman" w:cs="Times New Roman"/>
+          <w:sz w:val="24"/>
+          <w:szCs w:val="24"/>
+          <w:highlight w:val="yellow"/>
+        </w:rPr>
+      </w:pPr>
+      <w:r>
+        <w:rPr>
+          <w:rFonts w:ascii="Times New Roman" w:eastAsia="Times New Roman" w:hAnsi="Times New Roman" w:cs="Times New Roman"/>
+          <w:sz w:val="24"/>
+          <w:szCs w:val="24"/>
+          <w:highlight w:val="yellow"/>
+        </w:rPr>
+        <w:t>Nix for now</w:t>
+      </w:r>
       <w:bookmarkStart w:id="0" w:name="_GoBack"/>
       <w:bookmarkEnd w:id="0"/>
-      <w:r>
-        <w:t>1. Four panels in one figure, each with a different map:</w:t>
-      </w:r>
-    </w:p>
-    <w:p>
-      <w:pPr>
-        <w:spacing w:after="0" w:line="240" w:lineRule="auto"/>
-        <w:rPr>
-          <w:rFonts w:ascii="Times New Roman" w:eastAsia="Times New Roman" w:hAnsi="Times New Roman" w:cs="Times New Roman"/>
-          <w:sz w:val="24"/>
-          <w:szCs w:val="24"/>
-        </w:rPr>
-      </w:pPr>
-    </w:p>
-    <w:p>
-      <w:pPr>
-        <w:numPr>
-          <w:ilvl w:val="0"/>
-          <w:numId w:val="1"/>
-        </w:numPr>
-        <w:spacing w:before="100" w:beforeAutospacing="1" w:after="100" w:afterAutospacing="1" w:line="240" w:lineRule="auto"/>
-        <w:rPr>
-          <w:rFonts w:ascii="Times New Roman" w:eastAsia="Times New Roman" w:hAnsi="Times New Roman" w:cs="Times New Roman"/>
-          <w:sz w:val="24"/>
-          <w:szCs w:val="24"/>
-        </w:rPr>
-      </w:pPr>
-      <w:r>
-        <w:rPr>
-          <w:rFonts w:ascii="Times New Roman" w:eastAsia="Times New Roman" w:hAnsi="Times New Roman" w:cs="Times New Roman"/>
-          <w:sz w:val="24"/>
-          <w:szCs w:val="24"/>
-        </w:rPr>
-        <w:t>Western U.S. with total beetle occurrence</w:t>
-      </w:r>
-    </w:p>
-    <w:p>
-      <w:pPr>
-        <w:numPr>
-          <w:ilvl w:val="1"/>
-          <w:numId w:val="1"/>
-        </w:numPr>
-        <w:spacing w:before="100" w:beforeAutospacing="1" w:after="100" w:afterAutospacing="1" w:line="240" w:lineRule="auto"/>
-        <w:rPr>
-          <w:rFonts w:ascii="Times New Roman" w:eastAsia="Times New Roman" w:hAnsi="Times New Roman" w:cs="Times New Roman"/>
-          <w:sz w:val="24"/>
-          <w:szCs w:val="24"/>
-          <w:highlight w:val="yellow"/>
-        </w:rPr>
-      </w:pPr>
-      <w:r>
-        <w:rPr>
-          <w:rFonts w:ascii="Times New Roman" w:eastAsia="Times New Roman" w:hAnsi="Times New Roman" w:cs="Times New Roman"/>
-          <w:sz w:val="24"/>
-          <w:szCs w:val="24"/>
-          <w:highlight w:val="yellow"/>
-        </w:rPr>
-        <w:t xml:space="preserve">Total pine </w:t>
-      </w:r>
-      <w:proofErr w:type="gramStart"/>
-      <w:r>
-        <w:rPr>
-          <w:rFonts w:ascii="Times New Roman" w:eastAsia="Times New Roman" w:hAnsi="Times New Roman" w:cs="Times New Roman"/>
-          <w:sz w:val="24"/>
-          <w:szCs w:val="24"/>
-          <w:highlight w:val="yellow"/>
-        </w:rPr>
-        <w:t>kill</w:t>
-      </w:r>
-      <w:proofErr w:type="gramEnd"/>
-      <w:r>
-        <w:rPr>
-          <w:rFonts w:ascii="Times New Roman" w:eastAsia="Times New Roman" w:hAnsi="Times New Roman" w:cs="Times New Roman"/>
-          <w:sz w:val="24"/>
-          <w:szCs w:val="24"/>
-          <w:highlight w:val="yellow"/>
-        </w:rPr>
-        <w:t xml:space="preserve"> </w:t>
-      </w:r>
-      <w:proofErr w:type="spellStart"/>
-      <w:r>
-        <w:rPr>
-          <w:rFonts w:ascii="Times New Roman" w:eastAsia="Times New Roman" w:hAnsi="Times New Roman" w:cs="Times New Roman"/>
-          <w:sz w:val="24"/>
-          <w:szCs w:val="24"/>
-          <w:highlight w:val="yellow"/>
-        </w:rPr>
-        <w:t>over all</w:t>
-      </w:r>
-      <w:proofErr w:type="spellEnd"/>
-      <w:r>
-        <w:rPr>
-          <w:rFonts w:ascii="Times New Roman" w:eastAsia="Times New Roman" w:hAnsi="Times New Roman" w:cs="Times New Roman"/>
-          <w:sz w:val="24"/>
-          <w:szCs w:val="24"/>
-          <w:highlight w:val="yellow"/>
-        </w:rPr>
-        <w:t xml:space="preserve"> years?</w:t>
-      </w:r>
-    </w:p>
-    <w:p>
-      <w:pPr>
-        <w:numPr>
-          <w:ilvl w:val="1"/>
-          <w:numId w:val="1"/>
-        </w:numPr>
-        <w:spacing w:before="100" w:beforeAutospacing="1" w:after="100" w:afterAutospacing="1" w:line="240" w:lineRule="auto"/>
-        <w:rPr>
-          <w:rFonts w:ascii="Times New Roman" w:eastAsia="Times New Roman" w:hAnsi="Times New Roman" w:cs="Times New Roman"/>
-          <w:sz w:val="24"/>
-          <w:szCs w:val="24"/>
-          <w:highlight w:val="yellow"/>
-        </w:rPr>
-      </w:pPr>
-    </w:p>
-    <w:p>
-      <w:pPr>
-        <w:numPr>
-          <w:ilvl w:val="0"/>
-          <w:numId w:val="1"/>
-        </w:numPr>
-        <w:spacing w:before="100" w:beforeAutospacing="1" w:after="100" w:afterAutospacing="1" w:line="240" w:lineRule="auto"/>
-        <w:rPr>
-          <w:rFonts w:ascii="Times New Roman" w:eastAsia="Times New Roman" w:hAnsi="Times New Roman" w:cs="Times New Roman"/>
-          <w:sz w:val="24"/>
-          <w:szCs w:val="24"/>
-        </w:rPr>
-      </w:pPr>
-      <w:r>
-        <w:rPr>
-          <w:rFonts w:ascii="Times New Roman" w:eastAsia="Times New Roman" w:hAnsi="Times New Roman" w:cs="Times New Roman"/>
-          <w:sz w:val="24"/>
-          <w:szCs w:val="24"/>
-        </w:rPr>
-        <w:t>Western U.S. with average temperature spanning duration of years used in study (199? - 201?)</w:t>
-      </w:r>
-    </w:p>
-    <w:p>
-      <w:pPr>
-        <w:numPr>
-          <w:ilvl w:val="1"/>
-          <w:numId w:val="1"/>
-        </w:numPr>
-        <w:spacing w:before="100" w:beforeAutospacing="1" w:after="100" w:afterAutospacing="1" w:line="240" w:lineRule="auto"/>
-        <w:rPr>
-          <w:rFonts w:ascii="Times New Roman" w:eastAsia="Times New Roman" w:hAnsi="Times New Roman" w:cs="Times New Roman"/>
-          <w:sz w:val="24"/>
-          <w:szCs w:val="24"/>
-        </w:rPr>
-      </w:pPr>
-      <w:r>
-        <w:rPr>
-          <w:rFonts w:ascii="Times New Roman" w:eastAsia="Times New Roman" w:hAnsi="Times New Roman" w:cs="Times New Roman"/>
-          <w:sz w:val="24"/>
-          <w:szCs w:val="24"/>
-          <w:highlight w:val="yellow"/>
-        </w:rPr>
-        <w:t xml:space="preserve">Average annual temperature, average winter low, high, </w:t>
-      </w:r>
-      <w:proofErr w:type="gramStart"/>
-      <w:r>
-        <w:rPr>
-          <w:rFonts w:ascii="Times New Roman" w:eastAsia="Times New Roman" w:hAnsi="Times New Roman" w:cs="Times New Roman"/>
-          <w:sz w:val="24"/>
-          <w:szCs w:val="24"/>
-          <w:highlight w:val="yellow"/>
-        </w:rPr>
-        <w:t>… ?</w:t>
-      </w:r>
-      <w:proofErr w:type="gramEnd"/>
-    </w:p>
-    <w:p>
-      <w:pPr>
-        <w:numPr>
-          <w:ilvl w:val="2"/>
-          <w:numId w:val="1"/>
-        </w:numPr>
-        <w:spacing w:before="100" w:beforeAutospacing="1" w:after="100" w:afterAutospacing="1" w:line="240" w:lineRule="auto"/>
-        <w:rPr>
-          <w:rFonts w:ascii="Times New Roman" w:eastAsia="Times New Roman" w:hAnsi="Times New Roman" w:cs="Times New Roman"/>
-          <w:sz w:val="24"/>
-          <w:szCs w:val="24"/>
-        </w:rPr>
-      </w:pPr>
-      <w:r>
-        <w:rPr>
-          <w:rFonts w:ascii="Times New Roman" w:eastAsia="Times New Roman" w:hAnsi="Times New Roman" w:cs="Times New Roman"/>
-          <w:sz w:val="24"/>
-          <w:szCs w:val="24"/>
-        </w:rPr>
-        <w:t>Avg winter</w:t>
-      </w:r>
-    </w:p>
-    <w:p>
-      <w:pPr>
-        <w:numPr>
-          <w:ilvl w:val="0"/>
-          <w:numId w:val="1"/>
-        </w:numPr>
-        <w:spacing w:before="100" w:beforeAutospacing="1" w:after="100" w:afterAutospacing="1" w:line="240" w:lineRule="auto"/>
-        <w:rPr>
-          <w:rFonts w:ascii="Times New Roman" w:eastAsia="Times New Roman" w:hAnsi="Times New Roman" w:cs="Times New Roman"/>
-          <w:sz w:val="24"/>
-          <w:szCs w:val="24"/>
-        </w:rPr>
-      </w:pPr>
-      <w:r>
-        <w:rPr>
-          <w:rFonts w:ascii="Times New Roman" w:eastAsia="Times New Roman" w:hAnsi="Times New Roman" w:cs="Times New Roman"/>
-          <w:sz w:val="24"/>
-          <w:szCs w:val="24"/>
-        </w:rPr>
-        <w:t>Western U.S. with standard deviation of temperature spanning duration of years used in study </w:t>
-      </w:r>
-    </w:p>
-    <w:p>
-      <w:pPr>
-        <w:numPr>
-          <w:ilvl w:val="1"/>
-          <w:numId w:val="1"/>
-        </w:numPr>
-        <w:spacing w:before="100" w:beforeAutospacing="1" w:after="100" w:afterAutospacing="1" w:line="240" w:lineRule="auto"/>
-        <w:rPr>
-          <w:rFonts w:ascii="Times New Roman" w:eastAsia="Times New Roman" w:hAnsi="Times New Roman" w:cs="Times New Roman"/>
-          <w:sz w:val="24"/>
-          <w:szCs w:val="24"/>
-          <w:highlight w:val="yellow"/>
-        </w:rPr>
-      </w:pPr>
-      <w:r>
-        <w:rPr>
-          <w:rFonts w:ascii="Times New Roman" w:eastAsia="Times New Roman" w:hAnsi="Times New Roman" w:cs="Times New Roman"/>
-          <w:sz w:val="24"/>
-          <w:szCs w:val="24"/>
-          <w:highlight w:val="yellow"/>
-        </w:rPr>
-        <w:t>Same question</w:t>
-      </w:r>
-    </w:p>
-    <w:p>
-      <w:pPr>
-        <w:numPr>
-          <w:ilvl w:val="0"/>
-          <w:numId w:val="1"/>
-        </w:numPr>
-        <w:spacing w:before="100" w:beforeAutospacing="1" w:after="100" w:afterAutospacing="1" w:line="240" w:lineRule="auto"/>
-        <w:rPr>
-          <w:rFonts w:ascii="Times New Roman" w:eastAsia="Times New Roman" w:hAnsi="Times New Roman" w:cs="Times New Roman"/>
-          <w:sz w:val="24"/>
-          <w:szCs w:val="24"/>
-        </w:rPr>
-      </w:pPr>
-      <w:r>
-        <w:rPr>
-          <w:rFonts w:ascii="Times New Roman" w:eastAsia="Times New Roman" w:hAnsi="Times New Roman" w:cs="Times New Roman"/>
-          <w:sz w:val="24"/>
-          <w:szCs w:val="24"/>
-        </w:rPr>
-        <w:t xml:space="preserve">Western U.S. with total temperature change spanning duration of years used in study  </w:t>
-      </w:r>
-    </w:p>
-    <w:p>
-      <w:pPr>
-        <w:numPr>
-          <w:ilvl w:val="1"/>
-          <w:numId w:val="1"/>
-        </w:numPr>
-        <w:spacing w:before="100" w:beforeAutospacing="1" w:after="100" w:afterAutospacing="1" w:line="240" w:lineRule="auto"/>
-        <w:rPr>
-          <w:rFonts w:ascii="Times New Roman" w:eastAsia="Times New Roman" w:hAnsi="Times New Roman" w:cs="Times New Roman"/>
-          <w:sz w:val="24"/>
-          <w:szCs w:val="24"/>
-          <w:highlight w:val="yellow"/>
-        </w:rPr>
-      </w:pPr>
-      <w:r>
-        <w:rPr>
-          <w:rFonts w:ascii="Times New Roman" w:eastAsia="Times New Roman" w:hAnsi="Times New Roman" w:cs="Times New Roman"/>
-          <w:sz w:val="24"/>
-          <w:szCs w:val="24"/>
-          <w:highlight w:val="yellow"/>
-        </w:rPr>
-        <w:t>Difference in temps from 1980 to 2016?</w:t>
-      </w:r>
-    </w:p>
-    <w:p>
-      <w:pPr>
-        <w:numPr>
-          <w:ilvl w:val="2"/>
-          <w:numId w:val="1"/>
-        </w:numPr>
-        <w:spacing w:before="100" w:beforeAutospacing="1" w:after="100" w:afterAutospacing="1" w:line="240" w:lineRule="auto"/>
-        <w:rPr>
-          <w:rFonts w:ascii="Times New Roman" w:eastAsia="Times New Roman" w:hAnsi="Times New Roman" w:cs="Times New Roman"/>
-          <w:sz w:val="24"/>
-          <w:szCs w:val="24"/>
-          <w:highlight w:val="yellow"/>
-        </w:rPr>
-      </w:pPr>
-      <w:r>
-        <w:rPr>
-          <w:rFonts w:ascii="Times New Roman" w:eastAsia="Times New Roman" w:hAnsi="Times New Roman" w:cs="Times New Roman"/>
-          <w:sz w:val="24"/>
-          <w:szCs w:val="24"/>
-          <w:highlight w:val="yellow"/>
-        </w:rPr>
-        <w:t>Nix for now</w:t>
-      </w:r>
     </w:p>
     <w:p>
       <w:pPr>

</xml_diff>